<commit_message>
voor zover de evaluatierapport kunnen schrijven
</commit_message>
<xml_diff>
--- a/TransferTool/Evaluatierapport.docx
+++ b/TransferTool/Evaluatierapport.docx
@@ -266,7 +266,7 @@
                   </wp:anchor>
                 </w:drawing>
               </mc:Choice>
-              <mc:Fallback xmlns:a="http://schemas.openxmlformats.org/drawingml/2006/main" xmlns:pic="http://schemas.openxmlformats.org/drawingml/2006/picture" xmlns:a14="http://schemas.microsoft.com/office/drawing/2010/main" xmlns:arto="http://schemas.microsoft.com/office/word/2006/arto">
+              <mc:Fallback xmlns:arto="http://schemas.microsoft.com/office/word/2006/arto" xmlns:a14="http://schemas.microsoft.com/office/drawing/2010/main" xmlns:pic="http://schemas.openxmlformats.org/drawingml/2006/picture" xmlns:a="http://schemas.openxmlformats.org/drawingml/2006/main">
                 <w:pict w14:anchorId="32F2092C">
                   <v:group id="Groep 149" style="position:absolute;margin-left:0;margin-top:0;width:8in;height:95.7pt;z-index:251660288;mso-width-percent:941;mso-height-percent:121;mso-top-percent:23;mso-position-horizontal:center;mso-position-horizontal-relative:page;mso-position-vertical-relative:page;mso-width-percent:941;mso-height-percent:121;mso-top-percent:23" coordsize="73152,12161" coordorigin="" o:spid="_x0000_s1026" w14:anchorId="74BC0FA8" o:gfxdata="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">
                     <v:shape id="Rechthoek 51" style="position:absolute;width:73152;height:11303;visibility:visible;mso-wrap-style:square;v-text-anchor:middle" coordsize="7312660,1129665" o:spid="_x0000_s1027" fillcolor="#4472c4 [3204]" stroked="f" strokeweight="1pt" path="m,l7312660,r,1129665l3619500,733425,,1091565,,xe" o:gfxdata="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">
@@ -671,19 +671,11 @@
           <w:r>
             <w:t xml:space="preserve">Stagebedrijf: </w:t>
           </w:r>
-          <w:proofErr w:type="spellStart"/>
           <w:r>
             <w:rPr>
               <w:rFonts w:cstheme="minorHAnsi"/>
             </w:rPr>
-            <w:t>Prodist</w:t>
-          </w:r>
-          <w:proofErr w:type="spellEnd"/>
-          <w:r>
-            <w:rPr>
-              <w:rFonts w:cstheme="minorHAnsi"/>
-            </w:rPr>
-            <w:t xml:space="preserve"> ERP Software</w:t>
+            <w:t>Prodist ERP Software</w:t>
           </w:r>
         </w:p>
         <w:p>
@@ -770,39 +762,7 @@
         <w:t>t</w:t>
       </w:r>
       <w:r>
-        <w:t xml:space="preserve"> het bouwen van een tool die van PDF naar </w:t>
-      </w:r>
-      <w:proofErr w:type="spellStart"/>
-      <w:r>
-        <w:t>ProdistERP</w:t>
-      </w:r>
-      <w:proofErr w:type="spellEnd"/>
-      <w:r>
-        <w:t xml:space="preserve"> </w:t>
-      </w:r>
-      <w:proofErr w:type="spellStart"/>
-      <w:r>
-        <w:t>XML-bestand</w:t>
-      </w:r>
-      <w:proofErr w:type="spellEnd"/>
-      <w:r>
-        <w:t xml:space="preserve"> omzet. De bedoeling is dat deze tool een/meerdere </w:t>
-      </w:r>
-      <w:proofErr w:type="spellStart"/>
-      <w:r>
-        <w:t>PDF-bestand</w:t>
-      </w:r>
-      <w:proofErr w:type="spellEnd"/>
-      <w:r>
-        <w:t xml:space="preserve"> kan analyseren en de inhoud zo goed mogelijk zien te vertalen naar een </w:t>
-      </w:r>
-      <w:proofErr w:type="spellStart"/>
-      <w:r>
-        <w:t>XML-bestand</w:t>
-      </w:r>
-      <w:proofErr w:type="spellEnd"/>
-      <w:r>
-        <w:t xml:space="preserve">, zodat ERP-applicatie uiteindelijke kan inlezen en importeren. </w:t>
+        <w:t xml:space="preserve"> het bouwen van een tool die van PDF naar ProdistERP XML-bestand omzet. De bedoeling is dat deze tool een/meerdere PDF-bestand kan analyseren en de inhoud zo goed mogelijk zien te vertalen naar een XML-bestand, zodat ERP-applicatie uiteindelijke kan inlezen en importeren. </w:t>
       </w:r>
     </w:p>
     <w:p>
@@ -810,31 +770,7 @@
         <w:pStyle w:val="Geenafstand"/>
       </w:pPr>
       <w:r>
-        <w:t xml:space="preserve">De tool hoeft niet voor alle willekeurige </w:t>
-      </w:r>
-      <w:proofErr w:type="spellStart"/>
-      <w:r>
-        <w:t>PDF-bestanden</w:t>
-      </w:r>
-      <w:proofErr w:type="spellEnd"/>
-      <w:r>
-        <w:t xml:space="preserve"> te gelden. De examenopdracht is beperkt tot de </w:t>
-      </w:r>
-      <w:proofErr w:type="spellStart"/>
-      <w:r>
-        <w:t>PDF-bestanden</w:t>
-      </w:r>
-      <w:proofErr w:type="spellEnd"/>
-      <w:r>
-        <w:t xml:space="preserve"> van een hotelketen. Dus de opmaak van de </w:t>
-      </w:r>
-      <w:proofErr w:type="spellStart"/>
-      <w:r>
-        <w:t>PDF-bestanden</w:t>
-      </w:r>
-      <w:proofErr w:type="spellEnd"/>
-      <w:r>
-        <w:t xml:space="preserve"> ziet er hetzelfde uit. </w:t>
+        <w:t xml:space="preserve">De tool hoeft niet voor alle willekeurige PDF-bestanden te gelden. De examenopdracht is beperkt tot de PDF-bestanden van een hotelketen. Dus de opmaak van de PDF-bestanden ziet er hetzelfde uit. </w:t>
       </w:r>
     </w:p>
     <w:p>
@@ -876,23 +812,7 @@
           <w:rStyle w:val="normaltextrun"/>
           <w:rFonts w:ascii="Calibri" w:hAnsi="Calibri" w:cs="Calibri"/>
         </w:rPr>
-        <w:t xml:space="preserve">van </w:t>
-      </w:r>
-      <w:proofErr w:type="spellStart"/>
-      <w:r>
-        <w:rPr>
-          <w:rStyle w:val="normaltextrun"/>
-          <w:rFonts w:ascii="Calibri" w:hAnsi="Calibri" w:cs="Calibri"/>
-        </w:rPr>
-        <w:t>ProdistERP</w:t>
-      </w:r>
-      <w:proofErr w:type="spellEnd"/>
-      <w:r>
-        <w:rPr>
-          <w:rStyle w:val="normaltextrun"/>
-          <w:rFonts w:ascii="Calibri" w:hAnsi="Calibri" w:cs="Calibri"/>
-        </w:rPr>
-        <w:t xml:space="preserve"> Software en zijn klanten </w:t>
+        <w:t xml:space="preserve">van ProdistERP Software en zijn klanten </w:t>
       </w:r>
       <w:r>
         <w:rPr>
@@ -1024,10 +944,7 @@
         <w:t xml:space="preserve"> en </w:t>
       </w:r>
       <w:r>
-        <w:t>Technisch ontwerp</w:t>
-      </w:r>
-      <w:r>
-        <w:t xml:space="preserve">. </w:t>
+        <w:t xml:space="preserve">Technisch ontwerp. </w:t>
       </w:r>
     </w:p>
     <w:p>
@@ -1086,15 +1003,7 @@
         <w:t xml:space="preserve">onderdeel wordt de huidige oplossingen, bestaande technologieën, </w:t>
       </w:r>
       <w:r>
-        <w:t xml:space="preserve">schaalbaarheid </w:t>
-      </w:r>
-      <w:proofErr w:type="spellStart"/>
-      <w:r>
-        <w:t>etc</w:t>
-      </w:r>
-      <w:proofErr w:type="spellEnd"/>
-      <w:r>
-        <w:t xml:space="preserve">, uitgelegd. </w:t>
+        <w:t xml:space="preserve">schaalbaarheid etc, uitgelegd. </w:t>
       </w:r>
     </w:p>
     <w:p>
@@ -1125,67 +1034,68 @@
       <w:r>
         <w:t xml:space="preserve">en </w:t>
       </w:r>
-      <w:proofErr w:type="spellStart"/>
-      <w:r>
-        <w:t>Github</w:t>
-      </w:r>
-      <w:proofErr w:type="spellEnd"/>
+      <w:r>
+        <w:t xml:space="preserve">Github </w:t>
+      </w:r>
+      <w:r>
+        <w:t xml:space="preserve">omgeving </w:t>
+      </w:r>
+      <w:r>
+        <w:t>gemaakt</w:t>
+      </w:r>
+      <w:r>
+        <w:t>, ik heb daarin al mijn documentaties</w:t>
+      </w:r>
       <w:r>
         <w:t xml:space="preserve"> </w:t>
       </w:r>
       <w:r>
-        <w:t xml:space="preserve">omgeving </w:t>
-      </w:r>
-      <w:r>
-        <w:t>gemaakt</w:t>
-      </w:r>
-      <w:r>
-        <w:t>, ik heb daarin al mijn documentaties</w:t>
+        <w:t>en mijn sourcecode, o</w:t>
+      </w:r>
+      <w:r>
+        <w:t xml:space="preserve">m te voorkomen </w:t>
+      </w:r>
+      <w:r>
+        <w:t xml:space="preserve">dat </w:t>
+      </w:r>
+      <w:r>
+        <w:t xml:space="preserve">alles </w:t>
+      </w:r>
+      <w:r>
+        <w:t>verloren</w:t>
+      </w:r>
+      <w:r>
+        <w:t xml:space="preserve"> gaat</w:t>
+      </w:r>
+      <w:r>
+        <w:t>. Er</w:t>
+      </w:r>
+      <w:r>
+        <w:t xml:space="preserve"> wordt </w:t>
+      </w:r>
+      <w:r>
+        <w:t>zoveel mogelijk gepusht</w:t>
       </w:r>
       <w:r>
         <w:t xml:space="preserve"> </w:t>
       </w:r>
       <w:r>
-        <w:t>en mijn sourcecode, o</w:t>
-      </w:r>
-      <w:r>
-        <w:t xml:space="preserve">m te voorkomen </w:t>
-      </w:r>
-      <w:r>
-        <w:t xml:space="preserve">dat </w:t>
-      </w:r>
-      <w:r>
-        <w:t xml:space="preserve">alles </w:t>
-      </w:r>
-      <w:r>
-        <w:t>verloren</w:t>
-      </w:r>
-      <w:r>
-        <w:t xml:space="preserve"> gaat</w:t>
-      </w:r>
-      <w:r>
-        <w:t>. Er</w:t>
-      </w:r>
-      <w:r>
-        <w:t xml:space="preserve"> wordt </w:t>
-      </w:r>
-      <w:r>
-        <w:t>zoveel mogelijk gepusht</w:t>
+        <w:t xml:space="preserve">na elke kleine ding </w:t>
+      </w:r>
+      <w:r>
+        <w:t xml:space="preserve">die gedaan is. </w:t>
+      </w:r>
+      <w:r>
+        <w:t>Ook kan ik dan naast mijn laptop ook nog op zakelijke computer laten</w:t>
       </w:r>
       <w:r>
         <w:t xml:space="preserve"> </w:t>
       </w:r>
       <w:r>
-        <w:t xml:space="preserve">na elke kleine ding </w:t>
-      </w:r>
-      <w:r>
-        <w:t xml:space="preserve">die gedaan is. </w:t>
-      </w:r>
-      <w:r>
-        <w:t>Ook kan ik dan naast mijn laptop ook nog op zakelijke computer laten</w:t>
-      </w:r>
-      <w:r>
-        <w:t xml:space="preserve"> kijken</w:t>
+        <w:t>be</w:t>
+      </w:r>
+      <w:r>
+        <w:t>kijken</w:t>
       </w:r>
       <w:r>
         <w:t xml:space="preserve">. </w:t>
@@ -1200,11 +1110,9 @@
       <w:pPr>
         <w:pStyle w:val="Geenafstand"/>
       </w:pPr>
-      <w:proofErr w:type="spellStart"/>
       <w:r>
         <w:t>Trello</w:t>
       </w:r>
-      <w:proofErr w:type="spellEnd"/>
       <w:r>
         <w:t xml:space="preserve"> wordt aangemaakt die </w:t>
       </w:r>
@@ -1224,7 +1132,10 @@
         <w:t xml:space="preserve"> wat eraan komt</w:t>
       </w:r>
       <w:r>
-        <w:t xml:space="preserve">.  </w:t>
+        <w:t>.</w:t>
+      </w:r>
+      <w:r>
+        <w:t xml:space="preserve"> </w:t>
       </w:r>
     </w:p>
     <w:p>
@@ -1237,88 +1148,7 @@
         <w:pStyle w:val="Geenafstand"/>
       </w:pPr>
       <w:r>
-        <w:t xml:space="preserve">Omdat </w:t>
-      </w:r>
-      <w:r>
-        <w:t xml:space="preserve">het </w:t>
-      </w:r>
-      <w:r>
-        <w:t>stagebedrijf niet met methode SCRUM werkt</w:t>
-      </w:r>
-      <w:r>
-        <w:t xml:space="preserve"> waar wij op school gewend zijn</w:t>
-      </w:r>
-      <w:r>
-        <w:t xml:space="preserve">, dus er wordt geen </w:t>
-      </w:r>
-      <w:r>
-        <w:t>D</w:t>
-      </w:r>
-      <w:r>
-        <w:t xml:space="preserve">aily </w:t>
-      </w:r>
-      <w:r>
-        <w:t>of Sprint review gedaan</w:t>
-      </w:r>
-      <w:r>
-        <w:t xml:space="preserve">, </w:t>
-      </w:r>
-      <w:r>
-        <w:t>maa</w:t>
-      </w:r>
-      <w:r>
-        <w:t>r i</w:t>
-      </w:r>
-      <w:r>
-        <w:t xml:space="preserve">k probeer </w:t>
-      </w:r>
-      <w:r>
-        <w:t xml:space="preserve">wel </w:t>
-      </w:r>
-      <w:r>
-        <w:t xml:space="preserve">elke dag </w:t>
-      </w:r>
-      <w:r>
-        <w:t xml:space="preserve">een update </w:t>
-      </w:r>
-      <w:r>
-        <w:t xml:space="preserve">te geven </w:t>
-      </w:r>
-      <w:r>
-        <w:t xml:space="preserve">aan William </w:t>
-      </w:r>
-      <w:r>
-        <w:t>voor eventueel</w:t>
-      </w:r>
-      <w:r>
-        <w:t xml:space="preserve"> het</w:t>
-      </w:r>
-      <w:r>
-        <w:t xml:space="preserve"> ontwikkelproces</w:t>
-      </w:r>
-      <w:r>
-        <w:t xml:space="preserve">, om even </w:t>
-      </w:r>
-      <w:r>
-        <w:t xml:space="preserve">wat </w:t>
-      </w:r>
-      <w:r>
-        <w:t xml:space="preserve">te laten zien wat ik de </w:t>
-      </w:r>
-      <w:r>
-        <w:t xml:space="preserve">afgelopen dagen </w:t>
-      </w:r>
-      <w:r>
-        <w:t>heb gedaan</w:t>
-      </w:r>
-      <w:r>
-        <w:t xml:space="preserve">, en wat ik </w:t>
-      </w:r>
-      <w:r>
-        <w:t xml:space="preserve">de aankomende dagen </w:t>
-      </w:r>
-      <w:r>
-        <w:t xml:space="preserve">ga doen. </w:t>
+        <w:t xml:space="preserve">Verder wordt het Logboek elke dag eind van de dag ingevuld, per onderdeel wordt er uitgelegd om beter in details te geven. </w:t>
       </w:r>
     </w:p>
     <w:p>
@@ -1331,49 +1161,88 @@
         <w:pStyle w:val="Geenafstand"/>
       </w:pPr>
       <w:r>
-        <w:t xml:space="preserve">Verder wordt </w:t>
+        <w:t xml:space="preserve">Omdat </w:t>
       </w:r>
       <w:r>
         <w:t xml:space="preserve">het </w:t>
       </w:r>
       <w:r>
-        <w:t xml:space="preserve">Logboek </w:t>
+        <w:t>stagebedrijf niet met methode SCRUM werkt</w:t>
+      </w:r>
+      <w:r>
+        <w:t xml:space="preserve"> waar wij op school gewend zijn</w:t>
+      </w:r>
+      <w:r>
+        <w:t xml:space="preserve">, dus er wordt geen </w:t>
+      </w:r>
+      <w:r>
+        <w:t>D</w:t>
+      </w:r>
+      <w:r>
+        <w:t xml:space="preserve">aily </w:t>
+      </w:r>
+      <w:r>
+        <w:t>of Sprint review gedaan</w:t>
+      </w:r>
+      <w:r>
+        <w:t xml:space="preserve">, </w:t>
+      </w:r>
+      <w:r>
+        <w:t>maa</w:t>
+      </w:r>
+      <w:r>
+        <w:t>r i</w:t>
+      </w:r>
+      <w:r>
+        <w:t xml:space="preserve">k probeer </w:t>
+      </w:r>
+      <w:r>
+        <w:t xml:space="preserve">wel </w:t>
       </w:r>
       <w:r>
         <w:t xml:space="preserve">elke dag </w:t>
       </w:r>
       <w:r>
-        <w:t xml:space="preserve">eind van de dag </w:t>
-      </w:r>
-      <w:r>
-        <w:t>ingevuld</w:t>
-      </w:r>
-      <w:r>
-        <w:t xml:space="preserve">, per </w:t>
-      </w:r>
-      <w:r>
-        <w:t xml:space="preserve">onderdeel </w:t>
-      </w:r>
-      <w:r>
-        <w:t xml:space="preserve">wordt </w:t>
-      </w:r>
-      <w:r>
-        <w:t xml:space="preserve">er </w:t>
-      </w:r>
-      <w:r>
-        <w:t xml:space="preserve">uitgelegd </w:t>
-      </w:r>
-      <w:r>
-        <w:t>om</w:t>
-      </w:r>
-      <w:r>
-        <w:t xml:space="preserve"> beter in details te</w:t>
-      </w:r>
-      <w:r>
-        <w:t xml:space="preserve"> geven</w:t>
-      </w:r>
-      <w:r>
-        <w:t xml:space="preserve">. </w:t>
+        <w:t xml:space="preserve">een update </w:t>
+      </w:r>
+      <w:r>
+        <w:t xml:space="preserve">te geven </w:t>
+      </w:r>
+      <w:r>
+        <w:t xml:space="preserve">aan William </w:t>
+      </w:r>
+      <w:r>
+        <w:t>voor eventueel</w:t>
+      </w:r>
+      <w:r>
+        <w:t xml:space="preserve"> het</w:t>
+      </w:r>
+      <w:r>
+        <w:t xml:space="preserve"> ontwikkelproces</w:t>
+      </w:r>
+      <w:r>
+        <w:t xml:space="preserve">, om even </w:t>
+      </w:r>
+      <w:r>
+        <w:t xml:space="preserve">wat </w:t>
+      </w:r>
+      <w:r>
+        <w:t xml:space="preserve">te laten zien wat ik de </w:t>
+      </w:r>
+      <w:r>
+        <w:t xml:space="preserve">afgelopen dagen </w:t>
+      </w:r>
+      <w:r>
+        <w:t>heb gedaan</w:t>
+      </w:r>
+      <w:r>
+        <w:t xml:space="preserve">, en wat ik </w:t>
+      </w:r>
+      <w:r>
+        <w:t xml:space="preserve">de aankomende dagen </w:t>
+      </w:r>
+      <w:r>
+        <w:t xml:space="preserve">ga doen. </w:t>
       </w:r>
     </w:p>
     <w:p>
@@ -1458,15 +1327,7 @@
         <w:t>eventueel bestaande bibliotheken voor het verwerken van PDF bestanden</w:t>
       </w:r>
       <w:r>
-        <w:t>, verder heb ik ook nog even opgezocht hoe ik bijvoorbeeld “</w:t>
-      </w:r>
-      <w:proofErr w:type="spellStart"/>
-      <w:r>
-        <w:t>FileSystemWatcher</w:t>
-      </w:r>
-      <w:proofErr w:type="spellEnd"/>
-      <w:r>
-        <w:t xml:space="preserve">” kan gebruiken. </w:t>
+        <w:t xml:space="preserve">, verder heb ik ook nog even opgezocht hoe ik bijvoorbeeld “FileSystemWatcher” kan gebruiken. </w:t>
       </w:r>
     </w:p>
     <w:p>
@@ -1531,27 +1392,19 @@
         <w:t xml:space="preserve">. Terwijl het </w:t>
       </w:r>
       <w:r>
-        <w:t xml:space="preserve">contact met de product </w:t>
-      </w:r>
-      <w:proofErr w:type="spellStart"/>
-      <w:r>
-        <w:t>owner</w:t>
-      </w:r>
-      <w:proofErr w:type="spellEnd"/>
+        <w:t xml:space="preserve">contact met de product owner </w:t>
+      </w:r>
+      <w:r>
+        <w:t>tijdens de proeve proef</w:t>
+      </w:r>
       <w:r>
         <w:t xml:space="preserve"> </w:t>
       </w:r>
       <w:r>
-        <w:t xml:space="preserve">toen een aandachtspunt is </w:t>
-      </w:r>
-      <w:r>
-        <w:t xml:space="preserve">tijdens de </w:t>
-      </w:r>
-      <w:r>
-        <w:t>proeve proe</w:t>
-      </w:r>
-      <w:r>
-        <w:t xml:space="preserve">f. </w:t>
+        <w:t>toen een aandachtspunt is</w:t>
+      </w:r>
+      <w:r>
+        <w:t xml:space="preserve">. </w:t>
       </w:r>
     </w:p>
     <w:p>
@@ -1580,13 +1433,7 @@
       </w:r>
       <w:r>
         <w:lastRenderedPageBreak/>
-        <w:t xml:space="preserve">ook </w:t>
-      </w:r>
-      <w:r>
-        <w:t>in de gaten gehouden, zodra daar een nieuwe bestanden inkomen</w:t>
-      </w:r>
-      <w:r>
-        <w:t xml:space="preserve">, wordt mijn tool geactiveerd, hij kijkt of voor elk bestand of hij überhaupt een PDF bestand is, dan wordt op een specifieke </w:t>
+        <w:t xml:space="preserve">ook in de gaten gehouden, zodra daar een nieuwe bestanden inkomen, wordt mijn tool geactiveerd, hij kijkt of voor elk bestand of hij überhaupt een PDF bestand is, dan wordt op een specifieke </w:t>
       </w:r>
       <w:r>
         <w:t>coördinaat</w:t>
@@ -1613,15 +1460,13 @@
         <w:t>.</w:t>
       </w:r>
       <w:r>
-        <w:t xml:space="preserve"> Het is wel de bedoeling dat dit XML bestand ingelezen kan worden in </w:t>
-      </w:r>
-      <w:proofErr w:type="spellStart"/>
-      <w:r>
-        <w:t>ProdistERP</w:t>
-      </w:r>
-      <w:proofErr w:type="spellEnd"/>
-      <w:r>
-        <w:t xml:space="preserve">. </w:t>
+        <w:t xml:space="preserve"> Het is wel de bedoeling dat dit XML bestand</w:t>
+      </w:r>
+      <w:r>
+        <w:t xml:space="preserve"> uiteindelijk</w:t>
+      </w:r>
+      <w:r>
+        <w:t xml:space="preserve"> ingelezen kan worden in ProdistERP. </w:t>
       </w:r>
     </w:p>
     <w:p>
@@ -1661,7 +1506,19 @@
         <w:t xml:space="preserve"> het</w:t>
       </w:r>
       <w:r>
-        <w:t xml:space="preserve"> moeilijk om een software te laten testen zonder </w:t>
+        <w:t xml:space="preserve"> moeilijk om </w:t>
+      </w:r>
+      <w:r>
+        <w:t xml:space="preserve">de tool </w:t>
+      </w:r>
+      <w:r>
+        <w:t>te laten</w:t>
+      </w:r>
+      <w:r>
+        <w:t xml:space="preserve"> </w:t>
+      </w:r>
+      <w:r>
+        <w:t xml:space="preserve">testen zonder </w:t>
       </w:r>
       <w:r>
         <w:t>gebruikersinterface. Maar het prototype kan zeker getest worden</w:t>
@@ -1671,6 +1528,222 @@
       </w:r>
       <w:r>
         <w:t xml:space="preserve"> </w:t>
+      </w:r>
+      <w:r>
+        <w:br/>
+      </w:r>
+      <w:r>
+        <w:br/>
+      </w:r>
+      <w:r>
+        <w:br/>
+        <w:t xml:space="preserve">Ik vind deze stage </w:t>
+      </w:r>
+      <w:r>
+        <w:t>veel leerzamer dan mijn vorige stage. Tijdens mijn vorige stage moest ik met het stagebedrijf meewerken aan een project</w:t>
+      </w:r>
+      <w:r>
+        <w:t>. A</w:t>
+      </w:r>
+      <w:r>
+        <w:t xml:space="preserve">lles hebben ze </w:t>
+      </w:r>
+      <w:r>
+        <w:t xml:space="preserve">eigenlijk </w:t>
+      </w:r>
+      <w:r>
+        <w:t xml:space="preserve">al klaargezet, en ze </w:t>
+      </w:r>
+      <w:r>
+        <w:t xml:space="preserve">waren </w:t>
+      </w:r>
+      <w:r>
+        <w:t xml:space="preserve">ook al een tijdje mee bezig. </w:t>
+      </w:r>
+      <w:r>
+        <w:t xml:space="preserve">Dus ik heb niet de tijd om alles te laten verzinken aan het einde van de dag. </w:t>
+      </w:r>
+      <w:r>
+        <w:t xml:space="preserve">Soms weet ik ook niet wat ik aan het doen was. </w:t>
+      </w:r>
+    </w:p>
+    <w:p>
+      <w:pPr>
+        <w:pStyle w:val="Geenafstand"/>
+      </w:pPr>
+    </w:p>
+    <w:p>
+      <w:pPr>
+        <w:pStyle w:val="Geenafstand"/>
+      </w:pPr>
+      <w:r>
+        <w:t xml:space="preserve">Maar </w:t>
+      </w:r>
+      <w:r>
+        <w:t xml:space="preserve">met </w:t>
+      </w:r>
+      <w:r>
+        <w:t>deze stage krijg ik een opdracht waarmee ik zelf aan de slag kan</w:t>
+      </w:r>
+      <w:r>
+        <w:t>. I</w:t>
+      </w:r>
+      <w:r>
+        <w:t xml:space="preserve">k kan mijn eigen tempel pakken, </w:t>
+      </w:r>
+      <w:r>
+        <w:t>waardoor ik meer verantwoordelijker voel over mijn eigen project.</w:t>
+      </w:r>
+      <w:r>
+        <w:t xml:space="preserve"> </w:t>
+      </w:r>
+      <w:r>
+        <w:t xml:space="preserve">Er wordt geen Daily of Sprint Review gedaan, dan </w:t>
+      </w:r>
+      <w:r>
+        <w:t xml:space="preserve">ga </w:t>
+      </w:r>
+      <w:r>
+        <w:t xml:space="preserve">ik zelf </w:t>
+      </w:r>
+      <w:r>
+        <w:t xml:space="preserve">wel </w:t>
+      </w:r>
+      <w:r>
+        <w:t>op.</w:t>
+      </w:r>
+      <w:r>
+        <w:t xml:space="preserve"> Ik ben meer gefocust</w:t>
+      </w:r>
+      <w:r>
+        <w:t>. Aan het einde van de dag ben ik wel helemaal kapot, maar ik vind het waarde</w:t>
+      </w:r>
+      <w:r>
+        <w:t xml:space="preserve"> dat </w:t>
+      </w:r>
+      <w:r>
+        <w:t xml:space="preserve">ik wel wat </w:t>
+      </w:r>
+      <w:r>
+        <w:t xml:space="preserve">heb </w:t>
+      </w:r>
+      <w:r>
+        <w:t>gedaan</w:t>
+      </w:r>
+      <w:r>
+        <w:t xml:space="preserve">. </w:t>
+      </w:r>
+    </w:p>
+    <w:p>
+      <w:pPr>
+        <w:pStyle w:val="Geenafstand"/>
+      </w:pPr>
+    </w:p>
+    <w:p>
+      <w:pPr>
+        <w:pStyle w:val="Geenafstand"/>
+      </w:pPr>
+      <w:r>
+        <w:t>Omdat de opdracht duidelijk is beschreven via de mail</w:t>
+      </w:r>
+      <w:r>
+        <w:t>, is</w:t>
+      </w:r>
+      <w:r>
+        <w:t xml:space="preserve"> de examenopdrachtomschrijving</w:t>
+      </w:r>
+      <w:r>
+        <w:t xml:space="preserve"> aan het einde van </w:t>
+      </w:r>
+      <w:r>
+        <w:t xml:space="preserve">dezelfde </w:t>
+      </w:r>
+      <w:r>
+        <w:t>dag al klaar</w:t>
+      </w:r>
+      <w:r>
+        <w:t>. De tweede week</w:t>
+      </w:r>
+      <w:r>
+        <w:t xml:space="preserve"> ben ik dan</w:t>
+      </w:r>
+      <w:r>
+        <w:t xml:space="preserve"> gefocust op de afgesproken documentaties. In derde week begonnen met het prototype. </w:t>
+      </w:r>
+      <w:r>
+        <w:t>Het is eerste wel even struggelen hoe alles in elkaar zit. Maar h</w:t>
+      </w:r>
+      <w:r>
+        <w:t>et ontwikkelen is veel sneller verlopen dan ik heb verwacht</w:t>
+      </w:r>
+      <w:r>
+        <w:t xml:space="preserve"> omdat ik </w:t>
+      </w:r>
+      <w:r>
+        <w:t xml:space="preserve">die </w:t>
+      </w:r>
+      <w:r>
+        <w:t>opwarmopdracht kan gebruiken</w:t>
+      </w:r>
+      <w:r>
+        <w:t xml:space="preserve">. </w:t>
+      </w:r>
+      <w:r>
+        <w:t xml:space="preserve">Aan het einde van derde week kon ik </w:t>
+      </w:r>
+      <w:r>
+        <w:t xml:space="preserve">mijn prototype al </w:t>
+      </w:r>
+      <w:r>
+        <w:t xml:space="preserve">laten zien, </w:t>
+      </w:r>
+      <w:r>
+        <w:t xml:space="preserve">met het uploaden van bestanden om vervolgens </w:t>
+      </w:r>
+      <w:r>
+        <w:t>te laten om</w:t>
+      </w:r>
+      <w:r>
+        <w:t>zetten naar XML</w:t>
+      </w:r>
+      <w:r>
+        <w:t>, met</w:t>
+      </w:r>
+      <w:r>
+        <w:t xml:space="preserve"> het </w:t>
+      </w:r>
+      <w:r>
+        <w:t xml:space="preserve">luisteren naar </w:t>
+      </w:r>
+      <w:r>
+        <w:t>directory</w:t>
+      </w:r>
+      <w:r>
+        <w:t>. D</w:t>
+      </w:r>
+      <w:r>
+        <w:t xml:space="preserve">at heeft William </w:t>
+      </w:r>
+      <w:r>
+        <w:t xml:space="preserve">ook </w:t>
+      </w:r>
+      <w:r>
+        <w:t>niet verwacht.</w:t>
+      </w:r>
+      <w:r>
+        <w:t xml:space="preserve"> </w:t>
+      </w:r>
+      <w:r>
+        <w:t xml:space="preserve"> </w:t>
+      </w:r>
+      <w:r>
+        <w:t xml:space="preserve">         </w:t>
+      </w:r>
+      <w:r>
+        <w:rPr>
+          <w:color w:val="FFFFFF" w:themeColor="background1"/>
+        </w:rPr>
+        <w:t xml:space="preserve">Asddddddddddddddddddddddddddd asd </w:t>
       </w:r>
     </w:p>
     <w:p>
@@ -7137,6 +7210,21 @@
 </file>
 
 <file path=customXml/item1.xml><?xml version="1.0" encoding="utf-8"?>
+<?mso-contentType ?>
+<FormTemplates xmlns="http://schemas.microsoft.com/sharepoint/v3/contenttype/forms">
+  <Display>DocumentLibraryForm</Display>
+  <Edit>DocumentLibraryForm</Edit>
+  <New>DocumentLibraryForm</New>
+</FormTemplates>
+</file>
+
+<file path=customXml/item2.xml><?xml version="1.0" encoding="utf-8"?>
+<p:properties xmlns:p="http://schemas.microsoft.com/office/2006/metadata/properties" xmlns:xsi="http://www.w3.org/2001/XMLSchema-instance" xmlns:pc="http://schemas.microsoft.com/office/infopath/2007/PartnerControls">
+  <documentManagement/>
+</p:properties>
+</file>
+
+<file path=customXml/item3.xml><?xml version="1.0" encoding="utf-8"?>
 <ct:contentTypeSchema xmlns:ct="http://schemas.microsoft.com/office/2006/metadata/contentType" xmlns:ma="http://schemas.microsoft.com/office/2006/metadata/properties/metaAttributes" ct:_="" ma:_="" ma:contentTypeName="Document" ma:contentTypeID="0x010100CDE361D84C85484287617C0DB8347576" ma:contentTypeVersion="3" ma:contentTypeDescription="Een nieuw document maken." ma:contentTypeScope="" ma:versionID="b7c4fa0d6994ac65d4f51f1af13041d2">
   <xsd:schema xmlns:xsd="http://www.w3.org/2001/XMLSchema" xmlns:xs="http://www.w3.org/2001/XMLSchema" xmlns:p="http://schemas.microsoft.com/office/2006/metadata/properties" xmlns:ns2="14995cf6-eefc-440c-8f96-f984bbef0c2a" targetNamespace="http://schemas.microsoft.com/office/2006/metadata/properties" ma:root="true" ma:fieldsID="6aabd768009709e88fedeeef2b931ee6" ns2:_="">
     <xsd:import namespace="14995cf6-eefc-440c-8f96-f984bbef0c2a"/>
@@ -7274,26 +7362,28 @@
 </ct:contentTypeSchema>
 </file>
 
-<file path=customXml/item2.xml><?xml version="1.0" encoding="utf-8"?>
-<p:properties xmlns:p="http://schemas.microsoft.com/office/2006/metadata/properties" xmlns:xsi="http://www.w3.org/2001/XMLSchema-instance" xmlns:pc="http://schemas.microsoft.com/office/infopath/2007/PartnerControls">
-  <documentManagement/>
-</p:properties>
-</file>
-
-<file path=customXml/item3.xml><?xml version="1.0" encoding="utf-8"?>
-<?mso-contentType ?>
-<FormTemplates xmlns="http://schemas.microsoft.com/sharepoint/v3/contenttype/forms">
-  <Display>DocumentLibraryForm</Display>
-  <Edit>DocumentLibraryForm</Edit>
-  <New>DocumentLibraryForm</New>
-</FormTemplates>
-</file>
-
 <file path=customXml/item4.xml><?xml version="1.0" encoding="utf-8"?>
 <b:Sources xmlns:b="http://schemas.openxmlformats.org/officeDocument/2006/bibliography" xmlns="http://schemas.openxmlformats.org/officeDocument/2006/bibliography" SelectedStyle="\APASixthEditionOfficeOnline.xsl" StyleName="APA" Version="6"/>
 </file>
 
 <file path=customXml/itemProps1.xml><?xml version="1.0" encoding="utf-8"?>
+<ds:datastoreItem xmlns:ds="http://schemas.openxmlformats.org/officeDocument/2006/customXml" ds:itemID="{DBFC4286-15F2-4880-B194-D24FCF056643}">
+  <ds:schemaRefs>
+    <ds:schemaRef ds:uri="http://schemas.microsoft.com/sharepoint/v3/contenttype/forms"/>
+  </ds:schemaRefs>
+</ds:datastoreItem>
+</file>
+
+<file path=customXml/itemProps2.xml><?xml version="1.0" encoding="utf-8"?>
+<ds:datastoreItem xmlns:ds="http://schemas.openxmlformats.org/officeDocument/2006/customXml" ds:itemID="{B84CF166-3C96-4F74-8D51-951AB351D85B}">
+  <ds:schemaRefs>
+    <ds:schemaRef ds:uri="http://schemas.microsoft.com/office/2006/metadata/properties"/>
+    <ds:schemaRef ds:uri="http://schemas.microsoft.com/office/infopath/2007/PartnerControls"/>
+  </ds:schemaRefs>
+</ds:datastoreItem>
+</file>
+
+<file path=customXml/itemProps3.xml><?xml version="1.0" encoding="utf-8"?>
 <ds:datastoreItem xmlns:ds="http://schemas.openxmlformats.org/officeDocument/2006/customXml" ds:itemID="{62820CBF-9B82-4805-87CE-0049F80DBD2A}">
   <ds:schemaRefs>
     <ds:schemaRef ds:uri="http://schemas.microsoft.com/office/2006/metadata/contentType"/>
@@ -7311,23 +7401,6 @@
 </ds:datastoreItem>
 </file>
 
-<file path=customXml/itemProps2.xml><?xml version="1.0" encoding="utf-8"?>
-<ds:datastoreItem xmlns:ds="http://schemas.openxmlformats.org/officeDocument/2006/customXml" ds:itemID="{B84CF166-3C96-4F74-8D51-951AB351D85B}">
-  <ds:schemaRefs>
-    <ds:schemaRef ds:uri="http://schemas.microsoft.com/office/2006/metadata/properties"/>
-    <ds:schemaRef ds:uri="http://schemas.microsoft.com/office/infopath/2007/PartnerControls"/>
-  </ds:schemaRefs>
-</ds:datastoreItem>
-</file>
-
-<file path=customXml/itemProps3.xml><?xml version="1.0" encoding="utf-8"?>
-<ds:datastoreItem xmlns:ds="http://schemas.openxmlformats.org/officeDocument/2006/customXml" ds:itemID="{DBFC4286-15F2-4880-B194-D24FCF056643}">
-  <ds:schemaRefs>
-    <ds:schemaRef ds:uri="http://schemas.microsoft.com/sharepoint/v3/contenttype/forms"/>
-  </ds:schemaRefs>
-</ds:datastoreItem>
-</file>
-
 <file path=customXml/itemProps4.xml><?xml version="1.0" encoding="utf-8"?>
 <ds:datastoreItem xmlns:ds="http://schemas.openxmlformats.org/officeDocument/2006/customXml" ds:itemID="{C2468AB0-D4DD-490F-805C-562EE72AACC3}">
   <ds:schemaRefs>

</xml_diff>